<commit_message>
BOG BOB BOGGY BOG BOGBOG BOB BOGGY BOG BOGBOG BOB BOGGY BOG BOGBOG BOB BOGGY BOG BOGBOG BOB BOGGY BOG BOGBOG BOB BOGGY BOG BOGBOG BOB BOGGY BOG BOGBOG BOB BOGGY BOG BOGBOG BOB BOGGY BOG BOGBOG BOB BOGGY BOG BOGBOG BOB BOGGY BOG BOGBOG BOB BOGGY BOG BOGBOG BOB
</commit_message>
<xml_diff>
--- a/Word/Wordy_Word.docx
+++ b/Word/Wordy_Word.docx
@@ -3,6 +3,184 @@
 <w:document xmlns:wpc="http://schemas.microsoft.com/office/word/2010/wordprocessingCanvas" xmlns:mc="http://schemas.openxmlformats.org/markup-compatibility/2006" xmlns:o="urn:schemas-microsoft-com:office:office" xmlns:r="http://schemas.openxmlformats.org/officeDocument/2006/relationships" xmlns:m="http://schemas.openxmlformats.org/officeDocument/2006/math" xmlns:v="urn:schemas-microsoft-com:vml" xmlns:wp14="http://schemas.microsoft.com/office/word/2010/wordprocessingDrawing" xmlns:wp="http://schemas.openxmlformats.org/drawingml/2006/wordprocessingDrawing" xmlns:w10="urn:schemas-microsoft-com:office:word" xmlns:w="http://schemas.openxmlformats.org/wordprocessingml/2006/main" xmlns:w14="http://schemas.microsoft.com/office/word/2010/wordml" xmlns:w15="http://schemas.microsoft.com/office/word/2012/wordml" xmlns:wpg="http://schemas.microsoft.com/office/word/2010/wordprocessingGroup" xmlns:wpi="http://schemas.microsoft.com/office/word/2010/wordprocessingInk" xmlns:wne="http://schemas.microsoft.com/office/word/2006/wordml" xmlns:wps="http://schemas.microsoft.com/office/word/2010/wordprocessingShape" mc:Ignorable="w14 w15 wp14">
   <w:body>
     <w:p>
+      <w:pPr>
+        <w:rPr>
+          <w:b/>
+          <w:sz w:val="144"/>
+          <w:szCs w:val="144"/>
+        </w:rPr>
+      </w:pPr>
+      <w:r>
+        <w:rPr>
+          <w:b/>
+          <w:sz w:val="144"/>
+          <w:szCs w:val="144"/>
+        </w:rPr>
+        <w:t xml:space="preserve">BOG BOB BOGGY BOG </w:t>
+      </w:r>
+      <w:proofErr w:type="spellStart"/>
+      <w:r>
+        <w:rPr>
+          <w:b/>
+          <w:sz w:val="144"/>
+          <w:szCs w:val="144"/>
+        </w:rPr>
+        <w:t>BOG</w:t>
+      </w:r>
+      <w:proofErr w:type="spellEnd"/>
+      <w:r>
+        <w:rPr>
+          <w:b/>
+          <w:sz w:val="144"/>
+          <w:szCs w:val="144"/>
+        </w:rPr>
+        <w:t xml:space="preserve"> </w:t>
+      </w:r>
+      <w:proofErr w:type="spellStart"/>
+      <w:r>
+        <w:rPr>
+          <w:b/>
+          <w:sz w:val="144"/>
+          <w:szCs w:val="144"/>
+        </w:rPr>
+        <w:t>BOG</w:t>
+      </w:r>
+      <w:proofErr w:type="spellEnd"/>
+      <w:r>
+        <w:rPr>
+          <w:b/>
+          <w:sz w:val="144"/>
+          <w:szCs w:val="144"/>
+        </w:rPr>
+        <w:t xml:space="preserve"> BOB BOGGY BOG </w:t>
+      </w:r>
+      <w:proofErr w:type="spellStart"/>
+      <w:r>
+        <w:rPr>
+          <w:b/>
+          <w:sz w:val="144"/>
+          <w:szCs w:val="144"/>
+        </w:rPr>
+        <w:t>BOG</w:t>
+      </w:r>
+      <w:proofErr w:type="spellEnd"/>
+    </w:p>
+    <w:p>
+      <w:pPr>
+        <w:rPr>
+          <w:b/>
+          <w:sz w:val="144"/>
+          <w:szCs w:val="144"/>
+        </w:rPr>
+      </w:pPr>
+      <w:r>
+        <w:rPr>
+          <w:b/>
+          <w:sz w:val="144"/>
+          <w:szCs w:val="144"/>
+        </w:rPr>
+        <w:t xml:space="preserve">BOG BOB BOGGY BOG </w:t>
+      </w:r>
+      <w:proofErr w:type="spellStart"/>
+      <w:r>
+        <w:rPr>
+          <w:b/>
+          <w:sz w:val="144"/>
+          <w:szCs w:val="144"/>
+        </w:rPr>
+        <w:t>BOG</w:t>
+      </w:r>
+      <w:proofErr w:type="spellEnd"/>
+    </w:p>
+    <w:p>
+      <w:pPr>
+        <w:rPr>
+          <w:b/>
+          <w:sz w:val="144"/>
+          <w:szCs w:val="144"/>
+        </w:rPr>
+      </w:pPr>
+      <w:r>
+        <w:rPr>
+          <w:b/>
+          <w:sz w:val="144"/>
+          <w:szCs w:val="144"/>
+        </w:rPr>
+        <w:t xml:space="preserve">BOG BOB BOGGY BOG </w:t>
+      </w:r>
+      <w:proofErr w:type="spellStart"/>
+      <w:r>
+        <w:rPr>
+          <w:b/>
+          <w:sz w:val="144"/>
+          <w:szCs w:val="144"/>
+        </w:rPr>
+        <w:t>BOG</w:t>
+      </w:r>
+      <w:proofErr w:type="spellEnd"/>
+    </w:p>
+    <w:p>
+      <w:pPr>
+        <w:rPr>
+          <w:b/>
+          <w:sz w:val="144"/>
+          <w:szCs w:val="144"/>
+        </w:rPr>
+      </w:pPr>
+      <w:r>
+        <w:rPr>
+          <w:b/>
+          <w:sz w:val="144"/>
+          <w:szCs w:val="144"/>
+        </w:rPr>
+        <w:t xml:space="preserve">BOG BOB BOGGY BOG </w:t>
+      </w:r>
+      <w:proofErr w:type="spellStart"/>
+      <w:r>
+        <w:rPr>
+          <w:b/>
+          <w:sz w:val="144"/>
+          <w:szCs w:val="144"/>
+        </w:rPr>
+        <w:t>BOG</w:t>
+      </w:r>
+      <w:proofErr w:type="spellEnd"/>
+    </w:p>
+    <w:p>
+      <w:pPr>
+        <w:rPr>
+          <w:b/>
+          <w:sz w:val="144"/>
+          <w:szCs w:val="144"/>
+        </w:rPr>
+      </w:pPr>
+      <w:r>
+        <w:rPr>
+          <w:b/>
+          <w:sz w:val="144"/>
+          <w:szCs w:val="144"/>
+        </w:rPr>
+        <w:t xml:space="preserve">BOG BOB BOGGY BOG </w:t>
+      </w:r>
+      <w:proofErr w:type="spellStart"/>
+      <w:r>
+        <w:rPr>
+          <w:b/>
+          <w:sz w:val="144"/>
+          <w:szCs w:val="144"/>
+        </w:rPr>
+        <w:t>BOG</w:t>
+      </w:r>
+      <w:proofErr w:type="spellEnd"/>
+    </w:p>
+    <w:p>
+      <w:pPr>
+        <w:rPr>
+          <w:b/>
+          <w:sz w:val="144"/>
+          <w:szCs w:val="144"/>
+        </w:rPr>
+      </w:pPr>
       <w:bookmarkStart w:id="0" w:name="_GoBack"/>
       <w:bookmarkEnd w:id="0"/>
     </w:p>

</xml_diff>

<commit_message>
BOG BOB BOGGY BOG BOGBOG BOB BOGGY BOG BOGBOG BOB BOGGY BOG BOG
</commit_message>
<xml_diff>
--- a/Word/Wordy_Word.docx
+++ b/Word/Wordy_Word.docx
@@ -79,6 +79,16 @@
           <w:sz w:val="144"/>
           <w:szCs w:val="144"/>
         </w:rPr>
+        <w:t>BOG BOB BOGGY BOG BOGBOG BOB BOGGY BOG BOGBOG BOB OGGY BOG BOG</w:t>
+      </w:r>
+      <w:bookmarkStart w:id="0" w:name="_GoBack"/>
+      <w:bookmarkEnd w:id="0"/>
+      <w:r>
+        <w:rPr>
+          <w:b/>
+          <w:sz w:val="144"/>
+          <w:szCs w:val="144"/>
+        </w:rPr>
         <w:t xml:space="preserve">BOG BOB BOGGY BOG </w:t>
       </w:r>
       <w:proofErr w:type="spellStart"/>
@@ -100,89 +110,6 @@
           <w:szCs w:val="144"/>
         </w:rPr>
       </w:pPr>
-      <w:r>
-        <w:rPr>
-          <w:b/>
-          <w:sz w:val="144"/>
-          <w:szCs w:val="144"/>
-        </w:rPr>
-        <w:t xml:space="preserve">BOG BOB BOGGY BOG </w:t>
-      </w:r>
-      <w:proofErr w:type="spellStart"/>
-      <w:r>
-        <w:rPr>
-          <w:b/>
-          <w:sz w:val="144"/>
-          <w:szCs w:val="144"/>
-        </w:rPr>
-        <w:t>BOG</w:t>
-      </w:r>
-      <w:proofErr w:type="spellEnd"/>
-    </w:p>
-    <w:p>
-      <w:pPr>
-        <w:rPr>
-          <w:b/>
-          <w:sz w:val="144"/>
-          <w:szCs w:val="144"/>
-        </w:rPr>
-      </w:pPr>
-      <w:r>
-        <w:rPr>
-          <w:b/>
-          <w:sz w:val="144"/>
-          <w:szCs w:val="144"/>
-        </w:rPr>
-        <w:t xml:space="preserve">BOG BOB BOGGY BOG </w:t>
-      </w:r>
-      <w:proofErr w:type="spellStart"/>
-      <w:r>
-        <w:rPr>
-          <w:b/>
-          <w:sz w:val="144"/>
-          <w:szCs w:val="144"/>
-        </w:rPr>
-        <w:t>BOG</w:t>
-      </w:r>
-      <w:proofErr w:type="spellEnd"/>
-    </w:p>
-    <w:p>
-      <w:pPr>
-        <w:rPr>
-          <w:b/>
-          <w:sz w:val="144"/>
-          <w:szCs w:val="144"/>
-        </w:rPr>
-      </w:pPr>
-      <w:r>
-        <w:rPr>
-          <w:b/>
-          <w:sz w:val="144"/>
-          <w:szCs w:val="144"/>
-        </w:rPr>
-        <w:t xml:space="preserve">BOG BOB BOGGY BOG </w:t>
-      </w:r>
-      <w:proofErr w:type="spellStart"/>
-      <w:r>
-        <w:rPr>
-          <w:b/>
-          <w:sz w:val="144"/>
-          <w:szCs w:val="144"/>
-        </w:rPr>
-        <w:t>BOG</w:t>
-      </w:r>
-      <w:proofErr w:type="spellEnd"/>
-    </w:p>
-    <w:p>
-      <w:pPr>
-        <w:rPr>
-          <w:b/>
-          <w:sz w:val="144"/>
-          <w:szCs w:val="144"/>
-        </w:rPr>
-      </w:pPr>
-      <w:bookmarkStart w:id="0" w:name="_GoBack"/>
-      <w:bookmarkEnd w:id="0"/>
     </w:p>
     <w:sectPr>
       <w:pgSz w:w="12240" w:h="15840"/>

</xml_diff>

<commit_message>
Merge of 3 & 4
</commit_message>
<xml_diff>
--- a/Word/Wordy_Word.docx
+++ b/Word/Wordy_Word.docx
@@ -16,16 +16,18 @@
           <w:sz w:val="144"/>
           <w:szCs w:val="144"/>
         </w:rPr>
-        <w:t xml:space="preserve">BOG BOB BOGGY BOG BOG </w:t>
-      </w:r>
-      <w:r>
-        <w:rPr>
-          <w:b/>
-          <w:sz w:val="144"/>
-          <w:szCs w:val="144"/>
-        </w:rPr>
-        <w:t>BOG BOB BOGGY BOG BOG</w:t>
-      </w:r>
+        <w:t xml:space="preserve">BOG BOB BOGGY BOG </w:t>
+      </w:r>
+      <w:proofErr w:type="spellStart"/>
+      <w:r>
+        <w:rPr>
+          <w:b/>
+          <w:sz w:val="144"/>
+          <w:szCs w:val="144"/>
+        </w:rPr>
+        <w:t>BOG</w:t>
+      </w:r>
+      <w:proofErr w:type="spellEnd"/>
       <w:r>
         <w:rPr>
           <w:b/>
@@ -34,15 +36,100 @@
         </w:rPr>
         <w:t xml:space="preserve"> </w:t>
       </w:r>
-      <w:r>
-        <w:rPr>
-          <w:b/>
-          <w:sz w:val="144"/>
-          <w:szCs w:val="144"/>
-        </w:rPr>
-        <w:t xml:space="preserve">BOG BOB GY BOG BOGBOG BOB GY BOG BOGBOG BOB GY BOG BOGBOG BOB </w:t>
+      <w:proofErr w:type="spellStart"/>
+      <w:r>
+        <w:rPr>
+          <w:b/>
+          <w:sz w:val="144"/>
+          <w:szCs w:val="144"/>
+        </w:rPr>
+        <w:t>BOG</w:t>
+      </w:r>
+      <w:proofErr w:type="spellEnd"/>
+      <w:r>
+        <w:rPr>
+          <w:b/>
+          <w:sz w:val="144"/>
+          <w:szCs w:val="144"/>
+        </w:rPr>
+        <w:t xml:space="preserve"> BOB BOGGY BOG </w:t>
+      </w:r>
+      <w:proofErr w:type="spellStart"/>
+      <w:r>
+        <w:rPr>
+          <w:b/>
+          <w:sz w:val="144"/>
+          <w:szCs w:val="144"/>
+        </w:rPr>
+        <w:t>BOG</w:t>
+      </w:r>
+      <w:proofErr w:type="spellEnd"/>
+    </w:p>
+    <w:p>
+      <w:pPr>
+        <w:rPr>
+          <w:b/>
+          <w:sz w:val="144"/>
+          <w:szCs w:val="144"/>
+        </w:rPr>
+      </w:pPr>
+      <w:r>
+        <w:rPr>
+          <w:b/>
+          <w:sz w:val="144"/>
+          <w:szCs w:val="144"/>
+        </w:rPr>
+        <w:t xml:space="preserve">BOG BOB </w:t>
+      </w:r>
+      <w:r>
+        <w:rPr>
+          <w:b/>
+          <w:sz w:val="144"/>
+          <w:szCs w:val="144"/>
+        </w:rPr>
+        <w:t>BOGGY</w:t>
+      </w:r>
+      <w:r>
+        <w:rPr>
+          <w:b/>
+          <w:sz w:val="144"/>
+          <w:szCs w:val="144"/>
+        </w:rPr>
+        <w:t xml:space="preserve"> BOG BOGBOG BOB </w:t>
+      </w:r>
+      <w:r>
+        <w:rPr>
+          <w:b/>
+          <w:sz w:val="144"/>
+          <w:szCs w:val="144"/>
+        </w:rPr>
+        <w:t>BOGGY</w:t>
+      </w:r>
+      <w:r>
+        <w:rPr>
+          <w:b/>
+          <w:sz w:val="144"/>
+          <w:szCs w:val="144"/>
+        </w:rPr>
+        <w:t>GY</w:t>
+      </w:r>
+      <w:r>
+        <w:rPr>
+          <w:b/>
+          <w:sz w:val="144"/>
+          <w:szCs w:val="144"/>
+        </w:rPr>
+        <w:t xml:space="preserve"> BOG BOGBOG BOB </w:t>
       </w:r>
       <w:bookmarkStart w:id="0" w:name="_GoBack"/>
+      <w:r>
+        <w:rPr>
+          <w:b/>
+          <w:sz w:val="144"/>
+          <w:szCs w:val="144"/>
+        </w:rPr>
+        <w:t>GY</w:t>
+      </w:r>
       <w:bookmarkEnd w:id="0"/>
       <w:r>
         <w:rPr>
@@ -50,8 +137,34 @@
           <w:sz w:val="144"/>
           <w:szCs w:val="144"/>
         </w:rPr>
-        <w:t>GY BOG BOG</w:t>
-      </w:r>
+        <w:t xml:space="preserve"> BOG BOGBOG BOB </w:t>
+      </w:r>
+      <w:r>
+        <w:rPr>
+          <w:b/>
+          <w:sz w:val="144"/>
+          <w:szCs w:val="144"/>
+        </w:rPr>
+        <w:t>BOGGY</w:t>
+      </w:r>
+      <w:r>
+        <w:rPr>
+          <w:b/>
+          <w:sz w:val="144"/>
+          <w:szCs w:val="144"/>
+        </w:rPr>
+        <w:t xml:space="preserve"> BOG </w:t>
+      </w:r>
+      <w:proofErr w:type="spellStart"/>
+      <w:r>
+        <w:rPr>
+          <w:b/>
+          <w:sz w:val="144"/>
+          <w:szCs w:val="144"/>
+        </w:rPr>
+        <w:t>BOG</w:t>
+      </w:r>
+      <w:proofErr w:type="spellEnd"/>
     </w:p>
     <w:p>
       <w:pPr>
@@ -755,4 +868,16 @@
     </a:ext>
   </a:extLst>
 </a:theme>
+</file>
+
+<file path=customXml/item1.xml><?xml version="1.0" encoding="utf-8"?>
+<b:Sources xmlns:b="http://schemas.openxmlformats.org/officeDocument/2006/bibliography" xmlns="http://schemas.openxmlformats.org/officeDocument/2006/bibliography" SelectedStyle="\APASixthEditionOfficeOnline.xsl" StyleName="APA" Version="6"/>
+</file>
+
+<file path=customXml/itemProps1.xml><?xml version="1.0" encoding="utf-8"?>
+<ds:datastoreItem xmlns:ds="http://schemas.openxmlformats.org/officeDocument/2006/customXml" ds:itemID="{D0FDE9EE-73BA-4D92-B4B9-E14FA92ACD9E}">
+  <ds:schemaRefs>
+    <ds:schemaRef ds:uri="http://schemas.openxmlformats.org/officeDocument/2006/bibliography"/>
+  </ds:schemaRefs>
+</ds:datastoreItem>
 </file>
</xml_diff>